<commit_message>
Bug theme and code theme merged
</commit_message>
<xml_diff>
--- a/Qualitative analysis/Themes.docx
+++ b/Qualitative analysis/Themes.docx
@@ -1,6 +1,6 @@
 
 <file path=word/document.xml><?xml version="1.0" encoding="utf-8"?>
-<w:document xmlns:wpc="http://schemas.microsoft.com/office/word/2010/wordprocessingCanvas" xmlns:cx="http://schemas.microsoft.com/office/drawing/2014/chartex" xmlns:cx1="http://schemas.microsoft.com/office/drawing/2015/9/8/chartex" xmlns:cx2="http://schemas.microsoft.com/office/drawing/2015/10/21/chartex" xmlns:cx3="http://schemas.microsoft.com/office/drawing/2016/5/9/chartex" xmlns:cx4="http://schemas.microsoft.com/office/drawing/2016/5/10/chartex" xmlns:cx5="http://schemas.microsoft.com/office/drawing/2016/5/11/chartex" xmlns:cx6="http://schemas.microsoft.com/office/drawing/2016/5/12/chartex" xmlns:cx7="http://schemas.microsoft.com/office/drawing/2016/5/13/chartex" xmlns:cx8="http://schemas.microsoft.com/office/drawing/2016/5/14/chartex" xmlns:mc="http://schemas.openxmlformats.org/markup-compatibility/2006" xmlns:aink="http://schemas.microsoft.com/office/drawing/2016/ink" xmlns:am3d="http://schemas.microsoft.com/office/drawing/2017/model3d" xmlns:o="urn:schemas-microsoft-com:office:office" xmlns:oel="http://schemas.microsoft.com/office/2019/extlst" xmlns:r="http://schemas.openxmlformats.org/officeDocument/2006/relationships" xmlns:m="http://schemas.openxmlformats.org/officeDocument/2006/math" xmlns:v="urn:schemas-microsoft-com:vml" xmlns:wp14="http://schemas.microsoft.com/office/word/2010/wordprocessingDrawing" xmlns:wp="http://schemas.openxmlformats.org/drawingml/2006/wordprocessingDrawing" xmlns:w10="urn:schemas-microsoft-com:office:word" xmlns:w="http://schemas.openxmlformats.org/wordprocessingml/2006/main" xmlns:w14="http://schemas.microsoft.com/office/word/2010/wordml" xmlns:w15="http://schemas.microsoft.com/office/word/2012/wordml" xmlns:w16cex="http://schemas.microsoft.com/office/word/2018/wordml/cex" xmlns:w16cid="http://schemas.microsoft.com/office/word/2016/wordml/cid" xmlns:w16="http://schemas.microsoft.com/office/word/2018/wordml" xmlns:w16sdtdh="http://schemas.microsoft.com/office/word/2020/wordml/sdtdatahash" xmlns:w16se="http://schemas.microsoft.com/office/word/2015/wordml/symex" xmlns:wpg="http://schemas.microsoft.com/office/word/2010/wordprocessingGroup" xmlns:wpi="http://schemas.microsoft.com/office/word/2010/wordprocessingInk" xmlns:wne="http://schemas.microsoft.com/office/word/2006/wordml" xmlns:wps="http://schemas.microsoft.com/office/word/2010/wordprocessingShape" mc:Ignorable="w14 w15 w16se w16cid w16 w16cex w16sdtdh wp14">
+<w:document xmlns:wpc="http://schemas.microsoft.com/office/word/2010/wordprocessingCanvas" xmlns:cx="http://schemas.microsoft.com/office/drawing/2014/chartex" xmlns:cx1="http://schemas.microsoft.com/office/drawing/2015/9/8/chartex" xmlns:cx2="http://schemas.microsoft.com/office/drawing/2015/10/21/chartex" xmlns:cx3="http://schemas.microsoft.com/office/drawing/2016/5/9/chartex" xmlns:cx4="http://schemas.microsoft.com/office/drawing/2016/5/10/chartex" xmlns:cx5="http://schemas.microsoft.com/office/drawing/2016/5/11/chartex" xmlns:cx6="http://schemas.microsoft.com/office/drawing/2016/5/12/chartex" xmlns:cx7="http://schemas.microsoft.com/office/drawing/2016/5/13/chartex" xmlns:cx8="http://schemas.microsoft.com/office/drawing/2016/5/14/chartex" xmlns:mc="http://schemas.openxmlformats.org/markup-compatibility/2006" xmlns:aink="http://schemas.microsoft.com/office/drawing/2016/ink" xmlns:am3d="http://schemas.microsoft.com/office/drawing/2017/model3d" xmlns:o="urn:schemas-microsoft-com:office:office" xmlns:oel="http://schemas.microsoft.com/office/2019/extlst" xmlns:r="http://schemas.openxmlformats.org/officeDocument/2006/relationships" xmlns:m="http://schemas.openxmlformats.org/officeDocument/2006/math" xmlns:v="urn:schemas-microsoft-com:vml" xmlns:wp14="http://schemas.microsoft.com/office/word/2010/wordprocessingDrawing" xmlns:wp="http://schemas.openxmlformats.org/drawingml/2006/wordprocessingDrawing" xmlns:w10="urn:schemas-microsoft-com:office:word" xmlns:w="http://schemas.openxmlformats.org/wordprocessingml/2006/main" xmlns:w14="http://schemas.microsoft.com/office/word/2010/wordml" xmlns:w15="http://schemas.microsoft.com/office/word/2012/wordml" xmlns:w16cex="http://schemas.microsoft.com/office/word/2018/wordml/cex" xmlns:w16cid="http://schemas.microsoft.com/office/word/2016/wordml/cid" xmlns:w16="http://schemas.microsoft.com/office/word/2018/wordml" xmlns:w16du="http://schemas.microsoft.com/office/word/2023/wordml/word16du" xmlns:w16sdtdh="http://schemas.microsoft.com/office/word/2020/wordml/sdtdatahash" xmlns:w16se="http://schemas.microsoft.com/office/word/2015/wordml/symex" xmlns:wpg="http://schemas.microsoft.com/office/word/2010/wordprocessingGroup" xmlns:wpi="http://schemas.microsoft.com/office/word/2010/wordprocessingInk" xmlns:wne="http://schemas.microsoft.com/office/word/2006/wordml" xmlns:wps="http://schemas.microsoft.com/office/word/2010/wordprocessingShape" mc:Ignorable="w14 w15 w16se w16cid w16 w16cex w16sdtdh w16du wp14">
   <w:body>
     <w:p>
       <w:pPr>
@@ -1329,6 +1329,7 @@
           <w:szCs w:val="24"/>
           <w14:ligatures w14:val="none"/>
         </w:rPr>
+        <w:lastRenderedPageBreak/>
         <w:t>Feature request: Implement Perlin noise warping</w:t>
       </w:r>
     </w:p>
@@ -2654,6 +2655,7 @@
           <w:bCs/>
           <w:bdr w:val="single" w:sz="2" w:space="0" w:color="E3E3E3" w:frame="1"/>
         </w:rPr>
+        <w:lastRenderedPageBreak/>
         <w:t>Bug Report</w:t>
       </w:r>
       <w:r>
@@ -4022,6 +4024,7 @@
           <w:szCs w:val="24"/>
           <w14:ligatures w14:val="none"/>
         </w:rPr>
+        <w:lastRenderedPageBreak/>
         <w:t>Installation Issue (Binary Location)</w:t>
       </w:r>
     </w:p>
@@ -5456,6 +5459,7 @@
           <w:szCs w:val="24"/>
           <w14:ligatures w14:val="none"/>
         </w:rPr>
+        <w:lastRenderedPageBreak/>
         <w:t>Video Playback Issue</w:t>
       </w:r>
     </w:p>
@@ -6980,6 +6984,7 @@
           <w:szCs w:val="24"/>
           <w14:ligatures w14:val="none"/>
         </w:rPr>
+        <w:lastRenderedPageBreak/>
         <w:t>Source Directory Cleanliness</w:t>
       </w:r>
     </w:p>
@@ -8444,6 +8449,7 @@
           <w:szCs w:val="24"/>
           <w14:ligatures w14:val="none"/>
         </w:rPr>
+        <w:lastRenderedPageBreak/>
         <w:t>Performance Concerns</w:t>
       </w:r>
     </w:p>
@@ -9381,6 +9387,691 @@
           <w14:ligatures w14:val="none"/>
         </w:rPr>
         <w:t>Reporting a recurring issue (Code 29)</w:t>
+      </w:r>
+    </w:p>
+    <w:p>
+      <w:pPr>
+        <w:pStyle w:val="ListParagraph"/>
+        <w:numPr>
+          <w:ilvl w:val="0"/>
+          <w:numId w:val="24"/>
+        </w:numPr>
+        <w:pBdr>
+          <w:top w:val="single" w:sz="2" w:space="0" w:color="E3E3E3"/>
+          <w:left w:val="single" w:sz="2" w:space="5" w:color="E3E3E3"/>
+          <w:bottom w:val="single" w:sz="2" w:space="0" w:color="E3E3E3"/>
+          <w:right w:val="single" w:sz="2" w:space="0" w:color="E3E3E3"/>
+        </w:pBdr>
+        <w:shd w:val="clear" w:color="auto" w:fill="FFFFFF"/>
+        <w:spacing w:after="0" w:line="240" w:lineRule="auto"/>
+        <w:rPr>
+          <w:rFonts w:ascii="Segoe UI" w:eastAsia="Times New Roman" w:hAnsi="Segoe UI" w:cs="Segoe UI"/>
+          <w:color w:val="0D0D0D"/>
+          <w:kern w:val="0"/>
+          <w:sz w:val="24"/>
+          <w:szCs w:val="24"/>
+          <w14:ligatures w14:val="none"/>
+        </w:rPr>
+      </w:pPr>
+      <w:r>
+        <w:rPr>
+          <w:rFonts w:ascii="Segoe UI" w:eastAsia="Times New Roman" w:hAnsi="Segoe UI" w:cs="Segoe UI"/>
+          <w:color w:val="0D0D0D"/>
+          <w:kern w:val="0"/>
+          <w:sz w:val="24"/>
+          <w:szCs w:val="24"/>
+          <w14:ligatures w14:val="none"/>
+        </w:rPr>
+        <w:t>Mathematical Equation: Presentation Slide</w:t>
+      </w:r>
+    </w:p>
+    <w:p>
+      <w:pPr>
+        <w:pStyle w:val="ListParagraph"/>
+        <w:numPr>
+          <w:ilvl w:val="0"/>
+          <w:numId w:val="24"/>
+        </w:numPr>
+        <w:pBdr>
+          <w:top w:val="single" w:sz="2" w:space="0" w:color="E3E3E3"/>
+          <w:left w:val="single" w:sz="2" w:space="5" w:color="E3E3E3"/>
+          <w:bottom w:val="single" w:sz="2" w:space="0" w:color="E3E3E3"/>
+          <w:right w:val="single" w:sz="2" w:space="0" w:color="E3E3E3"/>
+        </w:pBdr>
+        <w:shd w:val="clear" w:color="auto" w:fill="FFFFFF"/>
+        <w:spacing w:after="0" w:line="240" w:lineRule="auto"/>
+        <w:rPr>
+          <w:rFonts w:ascii="Segoe UI" w:eastAsia="Times New Roman" w:hAnsi="Segoe UI" w:cs="Segoe UI"/>
+          <w:color w:val="0D0D0D"/>
+          <w:kern w:val="0"/>
+          <w:sz w:val="24"/>
+          <w:szCs w:val="24"/>
+          <w14:ligatures w14:val="none"/>
+        </w:rPr>
+      </w:pPr>
+      <w:r>
+        <w:rPr>
+          <w:rFonts w:ascii="Segoe UI" w:eastAsia="Times New Roman" w:hAnsi="Segoe UI" w:cs="Segoe UI"/>
+          <w:color w:val="0D0D0D"/>
+          <w:kern w:val="0"/>
+          <w:sz w:val="24"/>
+          <w:szCs w:val="24"/>
+          <w14:ligatures w14:val="none"/>
+        </w:rPr>
+        <w:t>Code Optimization: Variable Usage</w:t>
+      </w:r>
+    </w:p>
+    <w:p>
+      <w:pPr>
+        <w:pStyle w:val="ListParagraph"/>
+        <w:numPr>
+          <w:ilvl w:val="0"/>
+          <w:numId w:val="24"/>
+        </w:numPr>
+        <w:pBdr>
+          <w:top w:val="single" w:sz="2" w:space="0" w:color="E3E3E3"/>
+          <w:left w:val="single" w:sz="2" w:space="5" w:color="E3E3E3"/>
+          <w:bottom w:val="single" w:sz="2" w:space="0" w:color="E3E3E3"/>
+          <w:right w:val="single" w:sz="2" w:space="0" w:color="E3E3E3"/>
+        </w:pBdr>
+        <w:shd w:val="clear" w:color="auto" w:fill="FFFFFF"/>
+        <w:spacing w:after="0" w:line="240" w:lineRule="auto"/>
+        <w:rPr>
+          <w:rFonts w:ascii="Segoe UI" w:eastAsia="Times New Roman" w:hAnsi="Segoe UI" w:cs="Segoe UI"/>
+          <w:color w:val="0D0D0D"/>
+          <w:kern w:val="0"/>
+          <w:sz w:val="24"/>
+          <w:szCs w:val="24"/>
+          <w14:ligatures w14:val="none"/>
+        </w:rPr>
+      </w:pPr>
+      <w:r>
+        <w:rPr>
+          <w:rFonts w:ascii="Segoe UI" w:eastAsia="Times New Roman" w:hAnsi="Segoe UI" w:cs="Segoe UI"/>
+          <w:color w:val="0D0D0D"/>
+          <w:kern w:val="0"/>
+          <w:sz w:val="24"/>
+          <w:szCs w:val="24"/>
+          <w14:ligatures w14:val="none"/>
+        </w:rPr>
+        <w:t>Code Revision: Variable Reset</w:t>
+      </w:r>
+    </w:p>
+    <w:p>
+      <w:pPr>
+        <w:pStyle w:val="ListParagraph"/>
+        <w:numPr>
+          <w:ilvl w:val="0"/>
+          <w:numId w:val="24"/>
+        </w:numPr>
+        <w:pBdr>
+          <w:top w:val="single" w:sz="2" w:space="0" w:color="E3E3E3"/>
+          <w:left w:val="single" w:sz="2" w:space="5" w:color="E3E3E3"/>
+          <w:bottom w:val="single" w:sz="2" w:space="0" w:color="E3E3E3"/>
+          <w:right w:val="single" w:sz="2" w:space="0" w:color="E3E3E3"/>
+        </w:pBdr>
+        <w:shd w:val="clear" w:color="auto" w:fill="FFFFFF"/>
+        <w:spacing w:after="0" w:line="240" w:lineRule="auto"/>
+        <w:rPr>
+          <w:rFonts w:ascii="Segoe UI" w:eastAsia="Times New Roman" w:hAnsi="Segoe UI" w:cs="Segoe UI"/>
+          <w:color w:val="0D0D0D"/>
+          <w:kern w:val="0"/>
+          <w:sz w:val="24"/>
+          <w:szCs w:val="24"/>
+          <w14:ligatures w14:val="none"/>
+        </w:rPr>
+      </w:pPr>
+      <w:r>
+        <w:rPr>
+          <w:rFonts w:ascii="Segoe UI" w:eastAsia="Times New Roman" w:hAnsi="Segoe UI" w:cs="Segoe UI"/>
+          <w:color w:val="0D0D0D"/>
+          <w:kern w:val="0"/>
+          <w:sz w:val="24"/>
+          <w:szCs w:val="24"/>
+          <w14:ligatures w14:val="none"/>
+        </w:rPr>
+        <w:t>Algorithm Question</w:t>
+      </w:r>
+    </w:p>
+    <w:p>
+      <w:pPr>
+        <w:pStyle w:val="ListParagraph"/>
+        <w:numPr>
+          <w:ilvl w:val="0"/>
+          <w:numId w:val="24"/>
+        </w:numPr>
+        <w:pBdr>
+          <w:top w:val="single" w:sz="2" w:space="0" w:color="E3E3E3"/>
+          <w:left w:val="single" w:sz="2" w:space="5" w:color="E3E3E3"/>
+          <w:bottom w:val="single" w:sz="2" w:space="0" w:color="E3E3E3"/>
+          <w:right w:val="single" w:sz="2" w:space="0" w:color="E3E3E3"/>
+        </w:pBdr>
+        <w:shd w:val="clear" w:color="auto" w:fill="FFFFFF"/>
+        <w:spacing w:after="0" w:line="240" w:lineRule="auto"/>
+        <w:rPr>
+          <w:rFonts w:ascii="Segoe UI" w:eastAsia="Times New Roman" w:hAnsi="Segoe UI" w:cs="Segoe UI"/>
+          <w:color w:val="0D0D0D"/>
+          <w:kern w:val="0"/>
+          <w:sz w:val="24"/>
+          <w:szCs w:val="24"/>
+          <w14:ligatures w14:val="none"/>
+        </w:rPr>
+      </w:pPr>
+      <w:r>
+        <w:rPr>
+          <w:rFonts w:ascii="Segoe UI" w:eastAsia="Times New Roman" w:hAnsi="Segoe UI" w:cs="Segoe UI"/>
+          <w:color w:val="0D0D0D"/>
+          <w:kern w:val="0"/>
+          <w:sz w:val="24"/>
+          <w:szCs w:val="24"/>
+          <w14:ligatures w14:val="none"/>
+        </w:rPr>
+        <w:t>Coredump</w:t>
+      </w:r>
+    </w:p>
+    <w:p>
+      <w:pPr>
+        <w:pStyle w:val="ListParagraph"/>
+        <w:numPr>
+          <w:ilvl w:val="0"/>
+          <w:numId w:val="24"/>
+        </w:numPr>
+        <w:pBdr>
+          <w:top w:val="single" w:sz="2" w:space="0" w:color="E3E3E3"/>
+          <w:left w:val="single" w:sz="2" w:space="5" w:color="E3E3E3"/>
+          <w:bottom w:val="single" w:sz="2" w:space="0" w:color="E3E3E3"/>
+          <w:right w:val="single" w:sz="2" w:space="0" w:color="E3E3E3"/>
+        </w:pBdr>
+        <w:shd w:val="clear" w:color="auto" w:fill="FFFFFF"/>
+        <w:spacing w:after="0" w:line="240" w:lineRule="auto"/>
+        <w:rPr>
+          <w:rFonts w:ascii="Segoe UI" w:eastAsia="Times New Roman" w:hAnsi="Segoe UI" w:cs="Segoe UI"/>
+          <w:color w:val="0D0D0D"/>
+          <w:kern w:val="0"/>
+          <w:sz w:val="24"/>
+          <w:szCs w:val="24"/>
+          <w14:ligatures w14:val="none"/>
+        </w:rPr>
+      </w:pPr>
+      <w:r>
+        <w:rPr>
+          <w:rFonts w:ascii="Segoe UI" w:eastAsia="Times New Roman" w:hAnsi="Segoe UI" w:cs="Segoe UI"/>
+          <w:color w:val="0D0D0D"/>
+          <w:kern w:val="0"/>
+          <w:sz w:val="24"/>
+          <w:szCs w:val="24"/>
+          <w14:ligatures w14:val="none"/>
+        </w:rPr>
+        <w:t>Code Modification</w:t>
+      </w:r>
+    </w:p>
+    <w:p>
+      <w:pPr>
+        <w:pStyle w:val="ListParagraph"/>
+        <w:numPr>
+          <w:ilvl w:val="0"/>
+          <w:numId w:val="24"/>
+        </w:numPr>
+        <w:shd w:val="clear" w:color="auto" w:fill="FFFFFF"/>
+        <w:spacing w:after="0" w:line="240" w:lineRule="auto"/>
+        <w:rPr>
+          <w:rFonts w:ascii="Segoe UI" w:eastAsia="Times New Roman" w:hAnsi="Segoe UI" w:cs="Segoe UI"/>
+          <w:color w:val="0D0D0D"/>
+          <w:kern w:val="0"/>
+          <w:sz w:val="24"/>
+          <w:szCs w:val="24"/>
+          <w14:ligatures w14:val="none"/>
+        </w:rPr>
+      </w:pPr>
+      <w:r>
+        <w:rPr>
+          <w:rFonts w:ascii="Segoe UI" w:eastAsia="Times New Roman" w:hAnsi="Segoe UI" w:cs="Segoe UI"/>
+          <w:color w:val="0D0D0D"/>
+          <w:kern w:val="0"/>
+          <w:sz w:val="24"/>
+          <w:szCs w:val="24"/>
+          <w14:ligatures w14:val="none"/>
+        </w:rPr>
+        <w:t>Prebuilt JavaScript Object</w:t>
+      </w:r>
+    </w:p>
+    <w:p>
+      <w:pPr>
+        <w:pStyle w:val="ListParagraph"/>
+        <w:numPr>
+          <w:ilvl w:val="0"/>
+          <w:numId w:val="24"/>
+        </w:numPr>
+        <w:shd w:val="clear" w:color="auto" w:fill="FFFFFF"/>
+        <w:spacing w:after="0" w:line="240" w:lineRule="auto"/>
+        <w:rPr>
+          <w:rFonts w:ascii="Segoe UI" w:eastAsia="Times New Roman" w:hAnsi="Segoe UI" w:cs="Segoe UI"/>
+          <w:color w:val="0D0D0D"/>
+          <w:kern w:val="0"/>
+          <w:sz w:val="24"/>
+          <w:szCs w:val="24"/>
+          <w14:ligatures w14:val="none"/>
+        </w:rPr>
+      </w:pPr>
+      <w:r>
+        <w:rPr>
+          <w:rFonts w:ascii="Segoe UI" w:eastAsia="Times New Roman" w:hAnsi="Segoe UI" w:cs="Segoe UI"/>
+          <w:color w:val="0D0D0D"/>
+          <w:kern w:val="0"/>
+          <w:sz w:val="24"/>
+          <w:szCs w:val="24"/>
+          <w14:ligatures w14:val="none"/>
+        </w:rPr>
+        <w:t>Default Value Assignment</w:t>
+      </w:r>
+    </w:p>
+    <w:p>
+      <w:pPr>
+        <w:pStyle w:val="ListParagraph"/>
+        <w:numPr>
+          <w:ilvl w:val="0"/>
+          <w:numId w:val="24"/>
+        </w:numPr>
+        <w:shd w:val="clear" w:color="auto" w:fill="FFFFFF"/>
+        <w:spacing w:after="0" w:line="240" w:lineRule="auto"/>
+        <w:rPr>
+          <w:rFonts w:ascii="Segoe UI" w:eastAsia="Times New Roman" w:hAnsi="Segoe UI" w:cs="Segoe UI"/>
+          <w:color w:val="0D0D0D"/>
+          <w:kern w:val="0"/>
+          <w:sz w:val="24"/>
+          <w:szCs w:val="24"/>
+          <w14:ligatures w14:val="none"/>
+        </w:rPr>
+      </w:pPr>
+      <w:r>
+        <w:rPr>
+          <w:rFonts w:ascii="Segoe UI" w:eastAsia="Times New Roman" w:hAnsi="Segoe UI" w:cs="Segoe UI"/>
+          <w:color w:val="0D0D0D"/>
+          <w:kern w:val="0"/>
+          <w:sz w:val="24"/>
+          <w:szCs w:val="24"/>
+          <w14:ligatures w14:val="none"/>
+        </w:rPr>
+        <w:t>Source Directory Cleaning</w:t>
+      </w:r>
+    </w:p>
+    <w:p>
+      <w:pPr>
+        <w:pStyle w:val="ListParagraph"/>
+        <w:numPr>
+          <w:ilvl w:val="0"/>
+          <w:numId w:val="24"/>
+        </w:numPr>
+        <w:shd w:val="clear" w:color="auto" w:fill="FFFFFF"/>
+        <w:spacing w:after="0" w:line="240" w:lineRule="auto"/>
+        <w:rPr>
+          <w:rFonts w:ascii="Segoe UI" w:eastAsia="Times New Roman" w:hAnsi="Segoe UI" w:cs="Segoe UI"/>
+          <w:color w:val="0D0D0D"/>
+          <w:kern w:val="0"/>
+          <w:sz w:val="24"/>
+          <w:szCs w:val="24"/>
+          <w14:ligatures w14:val="none"/>
+        </w:rPr>
+      </w:pPr>
+      <w:r>
+        <w:rPr>
+          <w:rFonts w:ascii="Segoe UI" w:eastAsia="Times New Roman" w:hAnsi="Segoe UI" w:cs="Segoe UI"/>
+          <w:color w:val="0D0D0D"/>
+          <w:kern w:val="0"/>
+          <w:sz w:val="24"/>
+          <w:szCs w:val="24"/>
+          <w14:ligatures w14:val="none"/>
+        </w:rPr>
+        <w:t>X Error Handling</w:t>
+      </w:r>
+    </w:p>
+    <w:p>
+      <w:pPr>
+        <w:pStyle w:val="ListParagraph"/>
+        <w:numPr>
+          <w:ilvl w:val="0"/>
+          <w:numId w:val="24"/>
+        </w:numPr>
+        <w:shd w:val="clear" w:color="auto" w:fill="FFFFFF"/>
+        <w:spacing w:after="0" w:line="240" w:lineRule="auto"/>
+        <w:rPr>
+          <w:rFonts w:ascii="Segoe UI" w:eastAsia="Times New Roman" w:hAnsi="Segoe UI" w:cs="Segoe UI"/>
+          <w:color w:val="0D0D0D"/>
+          <w:kern w:val="0"/>
+          <w:sz w:val="24"/>
+          <w:szCs w:val="24"/>
+          <w14:ligatures w14:val="none"/>
+        </w:rPr>
+      </w:pPr>
+      <w:r>
+        <w:rPr>
+          <w:rFonts w:ascii="Segoe UI" w:eastAsia="Times New Roman" w:hAnsi="Segoe UI" w:cs="Segoe UI"/>
+          <w:color w:val="0D0D0D"/>
+          <w:kern w:val="0"/>
+          <w:sz w:val="24"/>
+          <w:szCs w:val="24"/>
+          <w14:ligatures w14:val="none"/>
+        </w:rPr>
+        <w:t>Command Line Information</w:t>
+      </w:r>
+    </w:p>
+    <w:p>
+      <w:pPr>
+        <w:pStyle w:val="ListParagraph"/>
+        <w:numPr>
+          <w:ilvl w:val="0"/>
+          <w:numId w:val="24"/>
+        </w:numPr>
+        <w:pBdr>
+          <w:top w:val="single" w:sz="2" w:space="0" w:color="E3E3E3"/>
+          <w:left w:val="single" w:sz="2" w:space="5" w:color="E3E3E3"/>
+          <w:bottom w:val="single" w:sz="2" w:space="0" w:color="E3E3E3"/>
+          <w:right w:val="single" w:sz="2" w:space="0" w:color="E3E3E3"/>
+        </w:pBdr>
+        <w:shd w:val="clear" w:color="auto" w:fill="FFFFFF"/>
+        <w:spacing w:after="0" w:line="240" w:lineRule="auto"/>
+        <w:rPr>
+          <w:rFonts w:ascii="Segoe UI" w:eastAsia="Times New Roman" w:hAnsi="Segoe UI" w:cs="Segoe UI"/>
+          <w:color w:val="0D0D0D"/>
+          <w:kern w:val="0"/>
+          <w:sz w:val="24"/>
+          <w:szCs w:val="24"/>
+          <w14:ligatures w14:val="none"/>
+        </w:rPr>
+      </w:pPr>
+      <w:r>
+        <w:rPr>
+          <w:rFonts w:ascii="Segoe UI" w:eastAsia="Times New Roman" w:hAnsi="Segoe UI" w:cs="Segoe UI"/>
+          <w:color w:val="0D0D0D"/>
+          <w:kern w:val="0"/>
+          <w:sz w:val="24"/>
+          <w:szCs w:val="24"/>
+          <w14:ligatures w14:val="none"/>
+        </w:rPr>
+        <w:t>Code optimization</w:t>
+      </w:r>
+    </w:p>
+    <w:p>
+      <w:pPr>
+        <w:pStyle w:val="ListParagraph"/>
+        <w:numPr>
+          <w:ilvl w:val="0"/>
+          <w:numId w:val="24"/>
+        </w:numPr>
+        <w:shd w:val="clear" w:color="auto" w:fill="FFFFFF"/>
+        <w:spacing w:after="0" w:line="240" w:lineRule="auto"/>
+        <w:rPr>
+          <w:rFonts w:ascii="Segoe UI" w:eastAsia="Times New Roman" w:hAnsi="Segoe UI" w:cs="Segoe UI"/>
+          <w:color w:val="0D0D0D"/>
+          <w:kern w:val="0"/>
+          <w:sz w:val="24"/>
+          <w:szCs w:val="24"/>
+          <w14:ligatures w14:val="none"/>
+        </w:rPr>
+      </w:pPr>
+      <w:r>
+        <w:rPr>
+          <w:rFonts w:ascii="Segoe UI" w:eastAsia="Times New Roman" w:hAnsi="Segoe UI" w:cs="Segoe UI"/>
+          <w:color w:val="0D0D0D"/>
+          <w:kern w:val="0"/>
+          <w:sz w:val="24"/>
+          <w:szCs w:val="24"/>
+          <w14:ligatures w14:val="none"/>
+        </w:rPr>
+        <w:t>Code Segmentation Fault Fix</w:t>
+      </w:r>
+    </w:p>
+    <w:p>
+      <w:pPr>
+        <w:pStyle w:val="ListParagraph"/>
+        <w:numPr>
+          <w:ilvl w:val="0"/>
+          <w:numId w:val="24"/>
+        </w:numPr>
+        <w:shd w:val="clear" w:color="auto" w:fill="FFFFFF"/>
+        <w:spacing w:after="0" w:line="240" w:lineRule="auto"/>
+        <w:rPr>
+          <w:rFonts w:ascii="Segoe UI" w:eastAsia="Times New Roman" w:hAnsi="Segoe UI" w:cs="Segoe UI"/>
+          <w:color w:val="0D0D0D"/>
+          <w:kern w:val="0"/>
+          <w:sz w:val="24"/>
+          <w:szCs w:val="24"/>
+          <w14:ligatures w14:val="none"/>
+        </w:rPr>
+      </w:pPr>
+      <w:r>
+        <w:rPr>
+          <w:rFonts w:ascii="Segoe UI" w:eastAsia="Times New Roman" w:hAnsi="Segoe UI" w:cs="Segoe UI"/>
+          <w:color w:val="0D0D0D"/>
+          <w:kern w:val="0"/>
+          <w:sz w:val="24"/>
+          <w:szCs w:val="24"/>
+          <w14:ligatures w14:val="none"/>
+        </w:rPr>
+        <w:lastRenderedPageBreak/>
+        <w:t>Code Contributions/Version Control Issues (74)</w:t>
+      </w:r>
+    </w:p>
+    <w:p>
+      <w:pPr>
+        <w:pStyle w:val="ListParagraph"/>
+        <w:numPr>
+          <w:ilvl w:val="0"/>
+          <w:numId w:val="24"/>
+        </w:numPr>
+        <w:shd w:val="clear" w:color="auto" w:fill="FFFFFF"/>
+        <w:spacing w:after="0" w:line="240" w:lineRule="auto"/>
+        <w:rPr>
+          <w:rFonts w:ascii="Segoe UI" w:eastAsia="Times New Roman" w:hAnsi="Segoe UI" w:cs="Segoe UI"/>
+          <w:color w:val="0D0D0D"/>
+          <w:kern w:val="0"/>
+          <w:sz w:val="24"/>
+          <w:szCs w:val="24"/>
+          <w14:ligatures w14:val="none"/>
+        </w:rPr>
+      </w:pPr>
+      <w:r>
+        <w:rPr>
+          <w:rFonts w:ascii="Segoe UI" w:eastAsia="Times New Roman" w:hAnsi="Segoe UI" w:cs="Segoe UI"/>
+          <w:color w:val="0D0D0D"/>
+          <w:kern w:val="0"/>
+          <w:sz w:val="24"/>
+          <w:szCs w:val="24"/>
+          <w14:ligatures w14:val="none"/>
+        </w:rPr>
+        <w:t>Code Modification (31)</w:t>
+      </w:r>
+    </w:p>
+    <w:p>
+      <w:pPr>
+        <w:pStyle w:val="ListParagraph"/>
+        <w:numPr>
+          <w:ilvl w:val="0"/>
+          <w:numId w:val="24"/>
+        </w:numPr>
+        <w:shd w:val="clear" w:color="auto" w:fill="FFFFFF"/>
+        <w:spacing w:after="0" w:line="240" w:lineRule="auto"/>
+        <w:rPr>
+          <w:rFonts w:ascii="Segoe UI" w:eastAsia="Times New Roman" w:hAnsi="Segoe UI" w:cs="Segoe UI"/>
+          <w:color w:val="0D0D0D"/>
+          <w:kern w:val="0"/>
+          <w:sz w:val="24"/>
+          <w:szCs w:val="24"/>
+          <w14:ligatures w14:val="none"/>
+        </w:rPr>
+      </w:pPr>
+      <w:r>
+        <w:rPr>
+          <w:rFonts w:ascii="Segoe UI" w:eastAsia="Times New Roman" w:hAnsi="Segoe UI" w:cs="Segoe UI"/>
+          <w:color w:val="0D0D0D"/>
+          <w:kern w:val="0"/>
+          <w:sz w:val="24"/>
+          <w:szCs w:val="24"/>
+          <w14:ligatures w14:val="none"/>
+        </w:rPr>
+        <w:t>Code Refactoring (36)</w:t>
+      </w:r>
+    </w:p>
+    <w:p>
+      <w:pPr>
+        <w:pStyle w:val="ListParagraph"/>
+        <w:numPr>
+          <w:ilvl w:val="0"/>
+          <w:numId w:val="24"/>
+        </w:numPr>
+        <w:shd w:val="clear" w:color="auto" w:fill="FFFFFF"/>
+        <w:spacing w:after="0" w:line="240" w:lineRule="auto"/>
+        <w:rPr>
+          <w:rFonts w:ascii="Segoe UI" w:eastAsia="Times New Roman" w:hAnsi="Segoe UI" w:cs="Segoe UI"/>
+          <w:color w:val="0D0D0D"/>
+          <w:kern w:val="0"/>
+          <w:sz w:val="24"/>
+          <w:szCs w:val="24"/>
+          <w14:ligatures w14:val="none"/>
+        </w:rPr>
+      </w:pPr>
+      <w:r>
+        <w:rPr>
+          <w:rFonts w:ascii="Segoe UI" w:eastAsia="Times New Roman" w:hAnsi="Segoe UI" w:cs="Segoe UI"/>
+          <w:color w:val="0D0D0D"/>
+          <w:kern w:val="0"/>
+          <w:sz w:val="24"/>
+          <w:szCs w:val="24"/>
+          <w14:ligatures w14:val="none"/>
+        </w:rPr>
+        <w:t>Code Source and Attribution</w:t>
+      </w:r>
+    </w:p>
+    <w:p>
+      <w:pPr>
+        <w:pStyle w:val="ListParagraph"/>
+        <w:numPr>
+          <w:ilvl w:val="0"/>
+          <w:numId w:val="24"/>
+        </w:numPr>
+        <w:shd w:val="clear" w:color="auto" w:fill="FFFFFF"/>
+        <w:spacing w:after="0" w:line="240" w:lineRule="auto"/>
+        <w:rPr>
+          <w:rFonts w:ascii="Segoe UI" w:eastAsia="Times New Roman" w:hAnsi="Segoe UI" w:cs="Segoe UI"/>
+          <w:color w:val="0D0D0D"/>
+          <w:kern w:val="0"/>
+          <w:sz w:val="24"/>
+          <w:szCs w:val="24"/>
+          <w14:ligatures w14:val="none"/>
+        </w:rPr>
+      </w:pPr>
+      <w:r>
+        <w:rPr>
+          <w:rFonts w:ascii="Segoe UI" w:eastAsia="Times New Roman" w:hAnsi="Segoe UI" w:cs="Segoe UI"/>
+          <w:color w:val="0D0D0D"/>
+          <w:kern w:val="0"/>
+          <w:sz w:val="24"/>
+          <w:szCs w:val="24"/>
+          <w14:ligatures w14:val="none"/>
+        </w:rPr>
+        <w:t>Parameter Separation</w:t>
+      </w:r>
+    </w:p>
+    <w:p>
+      <w:pPr>
+        <w:pStyle w:val="ListParagraph"/>
+        <w:numPr>
+          <w:ilvl w:val="0"/>
+          <w:numId w:val="24"/>
+        </w:numPr>
+        <w:shd w:val="clear" w:color="auto" w:fill="FFFFFF"/>
+        <w:spacing w:after="0" w:line="240" w:lineRule="auto"/>
+        <w:rPr>
+          <w:rFonts w:ascii="Segoe UI" w:eastAsia="Times New Roman" w:hAnsi="Segoe UI" w:cs="Segoe UI"/>
+          <w:color w:val="0D0D0D"/>
+          <w:kern w:val="0"/>
+          <w:sz w:val="24"/>
+          <w:szCs w:val="24"/>
+          <w14:ligatures w14:val="none"/>
+        </w:rPr>
+      </w:pPr>
+      <w:r>
+        <w:rPr>
+          <w:rFonts w:ascii="Segoe UI" w:eastAsia="Times New Roman" w:hAnsi="Segoe UI" w:cs="Segoe UI"/>
+          <w:color w:val="0D0D0D"/>
+          <w:kern w:val="0"/>
+          <w:sz w:val="24"/>
+          <w:szCs w:val="24"/>
+          <w14:ligatures w14:val="none"/>
+        </w:rPr>
+        <w:t>Hex Code Request</w:t>
+      </w:r>
+    </w:p>
+    <w:p>
+      <w:pPr>
+        <w:pStyle w:val="ListParagraph"/>
+        <w:numPr>
+          <w:ilvl w:val="0"/>
+          <w:numId w:val="24"/>
+        </w:numPr>
+        <w:pBdr>
+          <w:top w:val="single" w:sz="2" w:space="0" w:color="E3E3E3"/>
+          <w:left w:val="single" w:sz="2" w:space="5" w:color="E3E3E3"/>
+          <w:bottom w:val="single" w:sz="2" w:space="0" w:color="E3E3E3"/>
+          <w:right w:val="single" w:sz="2" w:space="0" w:color="E3E3E3"/>
+        </w:pBdr>
+        <w:shd w:val="clear" w:color="auto" w:fill="FFFFFF"/>
+        <w:spacing w:after="0" w:line="240" w:lineRule="auto"/>
+        <w:rPr>
+          <w:rFonts w:ascii="Segoe UI" w:eastAsia="Times New Roman" w:hAnsi="Segoe UI" w:cs="Segoe UI"/>
+          <w:color w:val="0D0D0D"/>
+          <w:kern w:val="0"/>
+          <w:sz w:val="24"/>
+          <w:szCs w:val="24"/>
+          <w14:ligatures w14:val="none"/>
+        </w:rPr>
+      </w:pPr>
+      <w:r>
+        <w:rPr>
+          <w:rFonts w:ascii="Segoe UI" w:eastAsia="Times New Roman" w:hAnsi="Segoe UI" w:cs="Segoe UI"/>
+          <w:color w:val="0D0D0D"/>
+          <w:kern w:val="0"/>
+          <w:sz w:val="24"/>
+          <w:szCs w:val="24"/>
+          <w14:ligatures w14:val="none"/>
+        </w:rPr>
+        <w:t>Code cleanup</w:t>
+      </w:r>
+    </w:p>
+    <w:p>
+      <w:pPr>
+        <w:pStyle w:val="ListParagraph"/>
+        <w:numPr>
+          <w:ilvl w:val="0"/>
+          <w:numId w:val="24"/>
+        </w:numPr>
+        <w:pBdr>
+          <w:top w:val="single" w:sz="2" w:space="0" w:color="E3E3E3"/>
+          <w:left w:val="single" w:sz="2" w:space="5" w:color="E3E3E3"/>
+          <w:bottom w:val="single" w:sz="2" w:space="0" w:color="E3E3E3"/>
+          <w:right w:val="single" w:sz="2" w:space="0" w:color="E3E3E3"/>
+        </w:pBdr>
+        <w:shd w:val="clear" w:color="auto" w:fill="FFFFFF"/>
+        <w:spacing w:after="0" w:line="240" w:lineRule="auto"/>
+        <w:rPr>
+          <w:rFonts w:ascii="Segoe UI" w:eastAsia="Times New Roman" w:hAnsi="Segoe UI" w:cs="Segoe UI"/>
+          <w:color w:val="0D0D0D"/>
+          <w:kern w:val="0"/>
+          <w:sz w:val="24"/>
+          <w:szCs w:val="24"/>
+          <w14:ligatures w14:val="none"/>
+        </w:rPr>
+      </w:pPr>
+      <w:r>
+        <w:rPr>
+          <w:rFonts w:ascii="Segoe UI" w:eastAsia="Times New Roman" w:hAnsi="Segoe UI" w:cs="Segoe UI"/>
+          <w:color w:val="0D0D0D"/>
+          <w:kern w:val="0"/>
+          <w:sz w:val="24"/>
+          <w:szCs w:val="24"/>
+          <w14:ligatures w14:val="none"/>
+        </w:rPr>
+        <w:t>Unused sqlite features removal</w:t>
       </w:r>
     </w:p>
     <w:p>
@@ -10204,67 +10895,67 @@
           <w:szCs w:val="24"/>
           <w14:ligatures w14:val="none"/>
         </w:rPr>
+        <w:t>Build Configuration</w:t>
+      </w:r>
+    </w:p>
+    <w:p>
+      <w:pPr>
+        <w:pStyle w:val="ListParagraph"/>
+        <w:numPr>
+          <w:ilvl w:val="0"/>
+          <w:numId w:val="26"/>
+        </w:numPr>
+        <w:shd w:val="clear" w:color="auto" w:fill="FFFFFF"/>
+        <w:spacing w:after="0" w:line="240" w:lineRule="auto"/>
+        <w:rPr>
+          <w:rFonts w:ascii="Segoe UI" w:eastAsia="Times New Roman" w:hAnsi="Segoe UI" w:cs="Segoe UI"/>
+          <w:color w:val="0D0D0D"/>
+          <w:kern w:val="0"/>
+          <w:sz w:val="24"/>
+          <w:szCs w:val="24"/>
+          <w14:ligatures w14:val="none"/>
+        </w:rPr>
+      </w:pPr>
+      <w:r>
+        <w:rPr>
+          <w:rFonts w:ascii="Segoe UI" w:eastAsia="Times New Roman" w:hAnsi="Segoe UI" w:cs="Segoe UI"/>
+          <w:color w:val="0D0D0D"/>
+          <w:kern w:val="0"/>
+          <w:sz w:val="24"/>
+          <w:szCs w:val="24"/>
+          <w14:ligatures w14:val="none"/>
+        </w:rPr>
+        <w:t>Build Error on Raspberry Pi</w:t>
+      </w:r>
+    </w:p>
+    <w:p>
+      <w:pPr>
+        <w:pStyle w:val="ListParagraph"/>
+        <w:numPr>
+          <w:ilvl w:val="0"/>
+          <w:numId w:val="26"/>
+        </w:numPr>
+        <w:shd w:val="clear" w:color="auto" w:fill="FFFFFF"/>
+        <w:spacing w:after="0" w:line="240" w:lineRule="auto"/>
+        <w:rPr>
+          <w:rFonts w:ascii="Segoe UI" w:eastAsia="Times New Roman" w:hAnsi="Segoe UI" w:cs="Segoe UI"/>
+          <w:color w:val="0D0D0D"/>
+          <w:kern w:val="0"/>
+          <w:sz w:val="24"/>
+          <w:szCs w:val="24"/>
+          <w14:ligatures w14:val="none"/>
+        </w:rPr>
+      </w:pPr>
+      <w:r>
+        <w:rPr>
+          <w:rFonts w:ascii="Segoe UI" w:eastAsia="Times New Roman" w:hAnsi="Segoe UI" w:cs="Segoe UI"/>
+          <w:color w:val="0D0D0D"/>
+          <w:kern w:val="0"/>
+          <w:sz w:val="24"/>
+          <w:szCs w:val="24"/>
+          <w14:ligatures w14:val="none"/>
+        </w:rPr>
         <w:lastRenderedPageBreak/>
-        <w:t>Build Configuration</w:t>
-      </w:r>
-    </w:p>
-    <w:p>
-      <w:pPr>
-        <w:pStyle w:val="ListParagraph"/>
-        <w:numPr>
-          <w:ilvl w:val="0"/>
-          <w:numId w:val="26"/>
-        </w:numPr>
-        <w:shd w:val="clear" w:color="auto" w:fill="FFFFFF"/>
-        <w:spacing w:after="0" w:line="240" w:lineRule="auto"/>
-        <w:rPr>
-          <w:rFonts w:ascii="Segoe UI" w:eastAsia="Times New Roman" w:hAnsi="Segoe UI" w:cs="Segoe UI"/>
-          <w:color w:val="0D0D0D"/>
-          <w:kern w:val="0"/>
-          <w:sz w:val="24"/>
-          <w:szCs w:val="24"/>
-          <w14:ligatures w14:val="none"/>
-        </w:rPr>
-      </w:pPr>
-      <w:r>
-        <w:rPr>
-          <w:rFonts w:ascii="Segoe UI" w:eastAsia="Times New Roman" w:hAnsi="Segoe UI" w:cs="Segoe UI"/>
-          <w:color w:val="0D0D0D"/>
-          <w:kern w:val="0"/>
-          <w:sz w:val="24"/>
-          <w:szCs w:val="24"/>
-          <w14:ligatures w14:val="none"/>
-        </w:rPr>
-        <w:t>Build Error on Raspberry Pi</w:t>
-      </w:r>
-    </w:p>
-    <w:p>
-      <w:pPr>
-        <w:pStyle w:val="ListParagraph"/>
-        <w:numPr>
-          <w:ilvl w:val="0"/>
-          <w:numId w:val="26"/>
-        </w:numPr>
-        <w:shd w:val="clear" w:color="auto" w:fill="FFFFFF"/>
-        <w:spacing w:after="0" w:line="240" w:lineRule="auto"/>
-        <w:rPr>
-          <w:rFonts w:ascii="Segoe UI" w:eastAsia="Times New Roman" w:hAnsi="Segoe UI" w:cs="Segoe UI"/>
-          <w:color w:val="0D0D0D"/>
-          <w:kern w:val="0"/>
-          <w:sz w:val="24"/>
-          <w:szCs w:val="24"/>
-          <w14:ligatures w14:val="none"/>
-        </w:rPr>
-      </w:pPr>
-      <w:r>
-        <w:rPr>
-          <w:rFonts w:ascii="Segoe UI" w:eastAsia="Times New Roman" w:hAnsi="Segoe UI" w:cs="Segoe UI"/>
-          <w:color w:val="0D0D0D"/>
-          <w:kern w:val="0"/>
-          <w:sz w:val="24"/>
-          <w:szCs w:val="24"/>
-          <w14:ligatures w14:val="none"/>
-        </w:rPr>
         <w:t>Build Errors/Issues</w:t>
       </w:r>
     </w:p>
@@ -11302,7 +11993,6 @@
           <w:bCs/>
           <w:bdr w:val="single" w:sz="2" w:space="0" w:color="E3E3E3" w:frame="1"/>
         </w:rPr>
-        <w:lastRenderedPageBreak/>
         <w:t>Feedback</w:t>
       </w:r>
       <w:r>
@@ -11417,6 +12107,7 @@
           <w:szCs w:val="24"/>
           <w14:ligatures w14:val="none"/>
         </w:rPr>
+        <w:lastRenderedPageBreak/>
         <w:t>Documentation Issue (Code 15)</w:t>
       </w:r>
     </w:p>
@@ -13754,6 +14445,8 @@
         <w:pStyle w:val="Heading1"/>
         <w:rPr>
           <w:rFonts w:eastAsia="Times New Roman"/>
+          <w:b/>
+          <w:bCs/>
         </w:rPr>
       </w:pPr>
       <w:r>
@@ -13763,7 +14456,7 @@
           <w:bCs/>
           <w:bdr w:val="single" w:sz="2" w:space="0" w:color="E3E3E3" w:frame="1"/>
         </w:rPr>
-        <w:t xml:space="preserve">Code </w:t>
+        <w:t>Development Discussions:</w:t>
       </w:r>
       <w:r>
         <w:rPr>
@@ -13772,24 +14465,6 @@
           <w:bCs/>
           <w:bdr w:val="single" w:sz="2" w:space="0" w:color="E3E3E3" w:frame="1"/>
         </w:rPr>
-        <w:t>Refinement</w:t>
-      </w:r>
-      <w:r>
-        <w:rPr>
-          <w:rFonts w:eastAsia="Times New Roman"/>
-          <w:b/>
-          <w:bCs/>
-          <w:bdr w:val="single" w:sz="2" w:space="0" w:color="E3E3E3" w:frame="1"/>
-        </w:rPr>
-        <w:t>:</w:t>
-      </w:r>
-      <w:r>
-        <w:rPr>
-          <w:rFonts w:eastAsia="Times New Roman"/>
-          <w:b/>
-          <w:bCs/>
-          <w:bdr w:val="single" w:sz="2" w:space="0" w:color="E3E3E3" w:frame="1"/>
-        </w:rPr>
         <w:t xml:space="preserve"> </w:t>
       </w:r>
       <w:r>
@@ -13797,754 +14472,6 @@
           <w:rFonts w:eastAsia="Times New Roman"/>
           <w:bdr w:val="single" w:sz="2" w:space="0" w:color="E3E3E3" w:frame="1"/>
         </w:rPr>
-        <w:t>This theme includes code changes, code fixes, code optimization</w:t>
-      </w:r>
-      <w:r>
-        <w:rPr>
-          <w:rFonts w:eastAsia="Times New Roman"/>
-          <w:bdr w:val="single" w:sz="2" w:space="0" w:color="E3E3E3" w:frame="1"/>
-        </w:rPr>
-        <w:t>,</w:t>
-      </w:r>
-      <w:r>
-        <w:rPr>
-          <w:rFonts w:eastAsia="Times New Roman"/>
-          <w:bdr w:val="single" w:sz="2" w:space="0" w:color="E3E3E3" w:frame="1"/>
-        </w:rPr>
-        <w:t xml:space="preserve"> and code</w:t>
-      </w:r>
-      <w:r>
-        <w:rPr>
-          <w:rFonts w:eastAsia="Times New Roman"/>
-          <w:bdr w:val="single" w:sz="2" w:space="0" w:color="E3E3E3" w:frame="1"/>
-        </w:rPr>
-        <w:t>-</w:t>
-      </w:r>
-      <w:r>
-        <w:rPr>
-          <w:rFonts w:eastAsia="Times New Roman"/>
-          <w:bdr w:val="single" w:sz="2" w:space="0" w:color="E3E3E3" w:frame="1"/>
-        </w:rPr>
-        <w:t>related errors. Codes related to this theme include:</w:t>
-      </w:r>
-    </w:p>
-    <w:p>
-      <w:pPr>
-        <w:pStyle w:val="ListParagraph"/>
-        <w:numPr>
-          <w:ilvl w:val="0"/>
-          <w:numId w:val="28"/>
-        </w:numPr>
-        <w:pBdr>
-          <w:top w:val="single" w:sz="2" w:space="0" w:color="E3E3E3"/>
-          <w:left w:val="single" w:sz="2" w:space="5" w:color="E3E3E3"/>
-          <w:bottom w:val="single" w:sz="2" w:space="0" w:color="E3E3E3"/>
-          <w:right w:val="single" w:sz="2" w:space="0" w:color="E3E3E3"/>
-        </w:pBdr>
-        <w:shd w:val="clear" w:color="auto" w:fill="FFFFFF"/>
-        <w:spacing w:after="0" w:line="240" w:lineRule="auto"/>
-        <w:rPr>
-          <w:rFonts w:ascii="Segoe UI" w:eastAsia="Times New Roman" w:hAnsi="Segoe UI" w:cs="Segoe UI"/>
-          <w:color w:val="0D0D0D"/>
-          <w:kern w:val="0"/>
-          <w:sz w:val="24"/>
-          <w:szCs w:val="24"/>
-          <w14:ligatures w14:val="none"/>
-        </w:rPr>
-      </w:pPr>
-      <w:r>
-        <w:rPr>
-          <w:rFonts w:ascii="Segoe UI" w:eastAsia="Times New Roman" w:hAnsi="Segoe UI" w:cs="Segoe UI"/>
-          <w:color w:val="0D0D0D"/>
-          <w:kern w:val="0"/>
-          <w:sz w:val="24"/>
-          <w:szCs w:val="24"/>
-          <w14:ligatures w14:val="none"/>
-        </w:rPr>
-        <w:t>Mathematical Equation: Presentation Slide</w:t>
-      </w:r>
-    </w:p>
-    <w:p>
-      <w:pPr>
-        <w:pStyle w:val="ListParagraph"/>
-        <w:numPr>
-          <w:ilvl w:val="0"/>
-          <w:numId w:val="28"/>
-        </w:numPr>
-        <w:pBdr>
-          <w:top w:val="single" w:sz="2" w:space="0" w:color="E3E3E3"/>
-          <w:left w:val="single" w:sz="2" w:space="5" w:color="E3E3E3"/>
-          <w:bottom w:val="single" w:sz="2" w:space="0" w:color="E3E3E3"/>
-          <w:right w:val="single" w:sz="2" w:space="0" w:color="E3E3E3"/>
-        </w:pBdr>
-        <w:shd w:val="clear" w:color="auto" w:fill="FFFFFF"/>
-        <w:spacing w:after="0" w:line="240" w:lineRule="auto"/>
-        <w:rPr>
-          <w:rFonts w:ascii="Segoe UI" w:eastAsia="Times New Roman" w:hAnsi="Segoe UI" w:cs="Segoe UI"/>
-          <w:color w:val="0D0D0D"/>
-          <w:kern w:val="0"/>
-          <w:sz w:val="24"/>
-          <w:szCs w:val="24"/>
-          <w14:ligatures w14:val="none"/>
-        </w:rPr>
-      </w:pPr>
-      <w:r>
-        <w:rPr>
-          <w:rFonts w:ascii="Segoe UI" w:eastAsia="Times New Roman" w:hAnsi="Segoe UI" w:cs="Segoe UI"/>
-          <w:color w:val="0D0D0D"/>
-          <w:kern w:val="0"/>
-          <w:sz w:val="24"/>
-          <w:szCs w:val="24"/>
-          <w14:ligatures w14:val="none"/>
-        </w:rPr>
-        <w:t>Code Optimization: Variable Usage</w:t>
-      </w:r>
-    </w:p>
-    <w:p>
-      <w:pPr>
-        <w:pStyle w:val="ListParagraph"/>
-        <w:numPr>
-          <w:ilvl w:val="0"/>
-          <w:numId w:val="28"/>
-        </w:numPr>
-        <w:pBdr>
-          <w:top w:val="single" w:sz="2" w:space="0" w:color="E3E3E3"/>
-          <w:left w:val="single" w:sz="2" w:space="5" w:color="E3E3E3"/>
-          <w:bottom w:val="single" w:sz="2" w:space="0" w:color="E3E3E3"/>
-          <w:right w:val="single" w:sz="2" w:space="0" w:color="E3E3E3"/>
-        </w:pBdr>
-        <w:shd w:val="clear" w:color="auto" w:fill="FFFFFF"/>
-        <w:spacing w:after="0" w:line="240" w:lineRule="auto"/>
-        <w:rPr>
-          <w:rFonts w:ascii="Segoe UI" w:eastAsia="Times New Roman" w:hAnsi="Segoe UI" w:cs="Segoe UI"/>
-          <w:color w:val="0D0D0D"/>
-          <w:kern w:val="0"/>
-          <w:sz w:val="24"/>
-          <w:szCs w:val="24"/>
-          <w14:ligatures w14:val="none"/>
-        </w:rPr>
-      </w:pPr>
-      <w:r>
-        <w:rPr>
-          <w:rFonts w:ascii="Segoe UI" w:eastAsia="Times New Roman" w:hAnsi="Segoe UI" w:cs="Segoe UI"/>
-          <w:color w:val="0D0D0D"/>
-          <w:kern w:val="0"/>
-          <w:sz w:val="24"/>
-          <w:szCs w:val="24"/>
-          <w14:ligatures w14:val="none"/>
-        </w:rPr>
-        <w:t>Code Revision: Variable Reset</w:t>
-      </w:r>
-    </w:p>
-    <w:p>
-      <w:pPr>
-        <w:pStyle w:val="ListParagraph"/>
-        <w:numPr>
-          <w:ilvl w:val="0"/>
-          <w:numId w:val="28"/>
-        </w:numPr>
-        <w:pBdr>
-          <w:top w:val="single" w:sz="2" w:space="0" w:color="E3E3E3"/>
-          <w:left w:val="single" w:sz="2" w:space="5" w:color="E3E3E3"/>
-          <w:bottom w:val="single" w:sz="2" w:space="0" w:color="E3E3E3"/>
-          <w:right w:val="single" w:sz="2" w:space="0" w:color="E3E3E3"/>
-        </w:pBdr>
-        <w:shd w:val="clear" w:color="auto" w:fill="FFFFFF"/>
-        <w:spacing w:after="0" w:line="240" w:lineRule="auto"/>
-        <w:rPr>
-          <w:rFonts w:ascii="Segoe UI" w:eastAsia="Times New Roman" w:hAnsi="Segoe UI" w:cs="Segoe UI"/>
-          <w:color w:val="0D0D0D"/>
-          <w:kern w:val="0"/>
-          <w:sz w:val="24"/>
-          <w:szCs w:val="24"/>
-          <w14:ligatures w14:val="none"/>
-        </w:rPr>
-      </w:pPr>
-      <w:r>
-        <w:rPr>
-          <w:rFonts w:ascii="Segoe UI" w:eastAsia="Times New Roman" w:hAnsi="Segoe UI" w:cs="Segoe UI"/>
-          <w:color w:val="0D0D0D"/>
-          <w:kern w:val="0"/>
-          <w:sz w:val="24"/>
-          <w:szCs w:val="24"/>
-          <w14:ligatures w14:val="none"/>
-        </w:rPr>
-        <w:t>Algorithm Question</w:t>
-      </w:r>
-    </w:p>
-    <w:p>
-      <w:pPr>
-        <w:pStyle w:val="ListParagraph"/>
-        <w:numPr>
-          <w:ilvl w:val="0"/>
-          <w:numId w:val="28"/>
-        </w:numPr>
-        <w:pBdr>
-          <w:top w:val="single" w:sz="2" w:space="0" w:color="E3E3E3"/>
-          <w:left w:val="single" w:sz="2" w:space="5" w:color="E3E3E3"/>
-          <w:bottom w:val="single" w:sz="2" w:space="0" w:color="E3E3E3"/>
-          <w:right w:val="single" w:sz="2" w:space="0" w:color="E3E3E3"/>
-        </w:pBdr>
-        <w:shd w:val="clear" w:color="auto" w:fill="FFFFFF"/>
-        <w:spacing w:after="0" w:line="240" w:lineRule="auto"/>
-        <w:rPr>
-          <w:rFonts w:ascii="Segoe UI" w:eastAsia="Times New Roman" w:hAnsi="Segoe UI" w:cs="Segoe UI"/>
-          <w:color w:val="0D0D0D"/>
-          <w:kern w:val="0"/>
-          <w:sz w:val="24"/>
-          <w:szCs w:val="24"/>
-          <w14:ligatures w14:val="none"/>
-        </w:rPr>
-      </w:pPr>
-      <w:r>
-        <w:rPr>
-          <w:rFonts w:ascii="Segoe UI" w:eastAsia="Times New Roman" w:hAnsi="Segoe UI" w:cs="Segoe UI"/>
-          <w:color w:val="0D0D0D"/>
-          <w:kern w:val="0"/>
-          <w:sz w:val="24"/>
-          <w:szCs w:val="24"/>
-          <w14:ligatures w14:val="none"/>
-        </w:rPr>
-        <w:t>Coredump</w:t>
-      </w:r>
-    </w:p>
-    <w:p>
-      <w:pPr>
-        <w:pStyle w:val="ListParagraph"/>
-        <w:numPr>
-          <w:ilvl w:val="0"/>
-          <w:numId w:val="28"/>
-        </w:numPr>
-        <w:pBdr>
-          <w:top w:val="single" w:sz="2" w:space="0" w:color="E3E3E3"/>
-          <w:left w:val="single" w:sz="2" w:space="5" w:color="E3E3E3"/>
-          <w:bottom w:val="single" w:sz="2" w:space="0" w:color="E3E3E3"/>
-          <w:right w:val="single" w:sz="2" w:space="0" w:color="E3E3E3"/>
-        </w:pBdr>
-        <w:shd w:val="clear" w:color="auto" w:fill="FFFFFF"/>
-        <w:spacing w:after="0" w:line="240" w:lineRule="auto"/>
-        <w:rPr>
-          <w:rFonts w:ascii="Segoe UI" w:eastAsia="Times New Roman" w:hAnsi="Segoe UI" w:cs="Segoe UI"/>
-          <w:color w:val="0D0D0D"/>
-          <w:kern w:val="0"/>
-          <w:sz w:val="24"/>
-          <w:szCs w:val="24"/>
-          <w14:ligatures w14:val="none"/>
-        </w:rPr>
-      </w:pPr>
-      <w:r>
-        <w:rPr>
-          <w:rFonts w:ascii="Segoe UI" w:eastAsia="Times New Roman" w:hAnsi="Segoe UI" w:cs="Segoe UI"/>
-          <w:color w:val="0D0D0D"/>
-          <w:kern w:val="0"/>
-          <w:sz w:val="24"/>
-          <w:szCs w:val="24"/>
-          <w14:ligatures w14:val="none"/>
-        </w:rPr>
-        <w:t>Code Modification</w:t>
-      </w:r>
-    </w:p>
-    <w:p>
-      <w:pPr>
-        <w:pStyle w:val="ListParagraph"/>
-        <w:numPr>
-          <w:ilvl w:val="0"/>
-          <w:numId w:val="28"/>
-        </w:numPr>
-        <w:shd w:val="clear" w:color="auto" w:fill="FFFFFF"/>
-        <w:spacing w:after="0" w:line="240" w:lineRule="auto"/>
-        <w:rPr>
-          <w:rFonts w:ascii="Segoe UI" w:eastAsia="Times New Roman" w:hAnsi="Segoe UI" w:cs="Segoe UI"/>
-          <w:color w:val="0D0D0D"/>
-          <w:kern w:val="0"/>
-          <w:sz w:val="24"/>
-          <w:szCs w:val="24"/>
-          <w14:ligatures w14:val="none"/>
-        </w:rPr>
-      </w:pPr>
-      <w:r>
-        <w:rPr>
-          <w:rFonts w:ascii="Segoe UI" w:eastAsia="Times New Roman" w:hAnsi="Segoe UI" w:cs="Segoe UI"/>
-          <w:color w:val="0D0D0D"/>
-          <w:kern w:val="0"/>
-          <w:sz w:val="24"/>
-          <w:szCs w:val="24"/>
-          <w14:ligatures w14:val="none"/>
-        </w:rPr>
-        <w:t>Prebuilt JavaScript Object</w:t>
-      </w:r>
-    </w:p>
-    <w:p>
-      <w:pPr>
-        <w:pStyle w:val="ListParagraph"/>
-        <w:numPr>
-          <w:ilvl w:val="0"/>
-          <w:numId w:val="28"/>
-        </w:numPr>
-        <w:shd w:val="clear" w:color="auto" w:fill="FFFFFF"/>
-        <w:spacing w:after="0" w:line="240" w:lineRule="auto"/>
-        <w:rPr>
-          <w:rFonts w:ascii="Segoe UI" w:eastAsia="Times New Roman" w:hAnsi="Segoe UI" w:cs="Segoe UI"/>
-          <w:color w:val="0D0D0D"/>
-          <w:kern w:val="0"/>
-          <w:sz w:val="24"/>
-          <w:szCs w:val="24"/>
-          <w14:ligatures w14:val="none"/>
-        </w:rPr>
-      </w:pPr>
-      <w:r>
-        <w:rPr>
-          <w:rFonts w:ascii="Segoe UI" w:eastAsia="Times New Roman" w:hAnsi="Segoe UI" w:cs="Segoe UI"/>
-          <w:color w:val="0D0D0D"/>
-          <w:kern w:val="0"/>
-          <w:sz w:val="24"/>
-          <w:szCs w:val="24"/>
-          <w14:ligatures w14:val="none"/>
-        </w:rPr>
-        <w:t>Default Value Assignment</w:t>
-      </w:r>
-    </w:p>
-    <w:p>
-      <w:pPr>
-        <w:pStyle w:val="ListParagraph"/>
-        <w:numPr>
-          <w:ilvl w:val="0"/>
-          <w:numId w:val="28"/>
-        </w:numPr>
-        <w:shd w:val="clear" w:color="auto" w:fill="FFFFFF"/>
-        <w:spacing w:after="0" w:line="240" w:lineRule="auto"/>
-        <w:rPr>
-          <w:rFonts w:ascii="Segoe UI" w:eastAsia="Times New Roman" w:hAnsi="Segoe UI" w:cs="Segoe UI"/>
-          <w:color w:val="0D0D0D"/>
-          <w:kern w:val="0"/>
-          <w:sz w:val="24"/>
-          <w:szCs w:val="24"/>
-          <w14:ligatures w14:val="none"/>
-        </w:rPr>
-      </w:pPr>
-      <w:r>
-        <w:rPr>
-          <w:rFonts w:ascii="Segoe UI" w:eastAsia="Times New Roman" w:hAnsi="Segoe UI" w:cs="Segoe UI"/>
-          <w:color w:val="0D0D0D"/>
-          <w:kern w:val="0"/>
-          <w:sz w:val="24"/>
-          <w:szCs w:val="24"/>
-          <w14:ligatures w14:val="none"/>
-        </w:rPr>
-        <w:lastRenderedPageBreak/>
-        <w:t>Source Directory Cleaning</w:t>
-      </w:r>
-    </w:p>
-    <w:p>
-      <w:pPr>
-        <w:pStyle w:val="ListParagraph"/>
-        <w:numPr>
-          <w:ilvl w:val="0"/>
-          <w:numId w:val="28"/>
-        </w:numPr>
-        <w:shd w:val="clear" w:color="auto" w:fill="FFFFFF"/>
-        <w:spacing w:after="0" w:line="240" w:lineRule="auto"/>
-        <w:rPr>
-          <w:rFonts w:ascii="Segoe UI" w:eastAsia="Times New Roman" w:hAnsi="Segoe UI" w:cs="Segoe UI"/>
-          <w:color w:val="0D0D0D"/>
-          <w:kern w:val="0"/>
-          <w:sz w:val="24"/>
-          <w:szCs w:val="24"/>
-          <w14:ligatures w14:val="none"/>
-        </w:rPr>
-      </w:pPr>
-      <w:r>
-        <w:rPr>
-          <w:rFonts w:ascii="Segoe UI" w:eastAsia="Times New Roman" w:hAnsi="Segoe UI" w:cs="Segoe UI"/>
-          <w:color w:val="0D0D0D"/>
-          <w:kern w:val="0"/>
-          <w:sz w:val="24"/>
-          <w:szCs w:val="24"/>
-          <w14:ligatures w14:val="none"/>
-        </w:rPr>
-        <w:t>X Error Handling</w:t>
-      </w:r>
-    </w:p>
-    <w:p>
-      <w:pPr>
-        <w:pStyle w:val="ListParagraph"/>
-        <w:numPr>
-          <w:ilvl w:val="0"/>
-          <w:numId w:val="28"/>
-        </w:numPr>
-        <w:shd w:val="clear" w:color="auto" w:fill="FFFFFF"/>
-        <w:spacing w:after="0" w:line="240" w:lineRule="auto"/>
-        <w:rPr>
-          <w:rFonts w:ascii="Segoe UI" w:eastAsia="Times New Roman" w:hAnsi="Segoe UI" w:cs="Segoe UI"/>
-          <w:color w:val="0D0D0D"/>
-          <w:kern w:val="0"/>
-          <w:sz w:val="24"/>
-          <w:szCs w:val="24"/>
-          <w14:ligatures w14:val="none"/>
-        </w:rPr>
-      </w:pPr>
-      <w:r>
-        <w:rPr>
-          <w:rFonts w:ascii="Segoe UI" w:eastAsia="Times New Roman" w:hAnsi="Segoe UI" w:cs="Segoe UI"/>
-          <w:color w:val="0D0D0D"/>
-          <w:kern w:val="0"/>
-          <w:sz w:val="24"/>
-          <w:szCs w:val="24"/>
-          <w14:ligatures w14:val="none"/>
-        </w:rPr>
-        <w:t>Command Line Information</w:t>
-      </w:r>
-    </w:p>
-    <w:p>
-      <w:pPr>
-        <w:pStyle w:val="ListParagraph"/>
-        <w:numPr>
-          <w:ilvl w:val="0"/>
-          <w:numId w:val="28"/>
-        </w:numPr>
-        <w:pBdr>
-          <w:top w:val="single" w:sz="2" w:space="0" w:color="E3E3E3"/>
-          <w:left w:val="single" w:sz="2" w:space="5" w:color="E3E3E3"/>
-          <w:bottom w:val="single" w:sz="2" w:space="0" w:color="E3E3E3"/>
-          <w:right w:val="single" w:sz="2" w:space="0" w:color="E3E3E3"/>
-        </w:pBdr>
-        <w:shd w:val="clear" w:color="auto" w:fill="FFFFFF"/>
-        <w:spacing w:after="0" w:line="240" w:lineRule="auto"/>
-        <w:rPr>
-          <w:rFonts w:ascii="Segoe UI" w:eastAsia="Times New Roman" w:hAnsi="Segoe UI" w:cs="Segoe UI"/>
-          <w:color w:val="0D0D0D"/>
-          <w:kern w:val="0"/>
-          <w:sz w:val="24"/>
-          <w:szCs w:val="24"/>
-          <w14:ligatures w14:val="none"/>
-        </w:rPr>
-      </w:pPr>
-      <w:r>
-        <w:rPr>
-          <w:rFonts w:ascii="Segoe UI" w:eastAsia="Times New Roman" w:hAnsi="Segoe UI" w:cs="Segoe UI"/>
-          <w:color w:val="0D0D0D"/>
-          <w:kern w:val="0"/>
-          <w:sz w:val="24"/>
-          <w:szCs w:val="24"/>
-          <w14:ligatures w14:val="none"/>
-        </w:rPr>
-        <w:t>Code optimization</w:t>
-      </w:r>
-    </w:p>
-    <w:p>
-      <w:pPr>
-        <w:pStyle w:val="ListParagraph"/>
-        <w:numPr>
-          <w:ilvl w:val="0"/>
-          <w:numId w:val="28"/>
-        </w:numPr>
-        <w:shd w:val="clear" w:color="auto" w:fill="FFFFFF"/>
-        <w:spacing w:after="0" w:line="240" w:lineRule="auto"/>
-        <w:rPr>
-          <w:rFonts w:ascii="Segoe UI" w:eastAsia="Times New Roman" w:hAnsi="Segoe UI" w:cs="Segoe UI"/>
-          <w:color w:val="0D0D0D"/>
-          <w:kern w:val="0"/>
-          <w:sz w:val="24"/>
-          <w:szCs w:val="24"/>
-          <w14:ligatures w14:val="none"/>
-        </w:rPr>
-      </w:pPr>
-      <w:r>
-        <w:rPr>
-          <w:rFonts w:ascii="Segoe UI" w:eastAsia="Times New Roman" w:hAnsi="Segoe UI" w:cs="Segoe UI"/>
-          <w:color w:val="0D0D0D"/>
-          <w:kern w:val="0"/>
-          <w:sz w:val="24"/>
-          <w:szCs w:val="24"/>
-          <w14:ligatures w14:val="none"/>
-        </w:rPr>
-        <w:t>Code Segmentation Fault Fix</w:t>
-      </w:r>
-    </w:p>
-    <w:p>
-      <w:pPr>
-        <w:pStyle w:val="ListParagraph"/>
-        <w:numPr>
-          <w:ilvl w:val="0"/>
-          <w:numId w:val="28"/>
-        </w:numPr>
-        <w:shd w:val="clear" w:color="auto" w:fill="FFFFFF"/>
-        <w:spacing w:after="0" w:line="240" w:lineRule="auto"/>
-        <w:rPr>
-          <w:rFonts w:ascii="Segoe UI" w:eastAsia="Times New Roman" w:hAnsi="Segoe UI" w:cs="Segoe UI"/>
-          <w:color w:val="0D0D0D"/>
-          <w:kern w:val="0"/>
-          <w:sz w:val="24"/>
-          <w:szCs w:val="24"/>
-          <w14:ligatures w14:val="none"/>
-        </w:rPr>
-      </w:pPr>
-      <w:r>
-        <w:rPr>
-          <w:rFonts w:ascii="Segoe UI" w:eastAsia="Times New Roman" w:hAnsi="Segoe UI" w:cs="Segoe UI"/>
-          <w:color w:val="0D0D0D"/>
-          <w:kern w:val="0"/>
-          <w:sz w:val="24"/>
-          <w:szCs w:val="24"/>
-          <w14:ligatures w14:val="none"/>
-        </w:rPr>
-        <w:t>Code Contributions/Version Control Issues (74)</w:t>
-      </w:r>
-    </w:p>
-    <w:p>
-      <w:pPr>
-        <w:pStyle w:val="ListParagraph"/>
-        <w:numPr>
-          <w:ilvl w:val="0"/>
-          <w:numId w:val="28"/>
-        </w:numPr>
-        <w:shd w:val="clear" w:color="auto" w:fill="FFFFFF"/>
-        <w:spacing w:after="0" w:line="240" w:lineRule="auto"/>
-        <w:rPr>
-          <w:rFonts w:ascii="Segoe UI" w:eastAsia="Times New Roman" w:hAnsi="Segoe UI" w:cs="Segoe UI"/>
-          <w:color w:val="0D0D0D"/>
-          <w:kern w:val="0"/>
-          <w:sz w:val="24"/>
-          <w:szCs w:val="24"/>
-          <w14:ligatures w14:val="none"/>
-        </w:rPr>
-      </w:pPr>
-      <w:r>
-        <w:rPr>
-          <w:rFonts w:ascii="Segoe UI" w:eastAsia="Times New Roman" w:hAnsi="Segoe UI" w:cs="Segoe UI"/>
-          <w:color w:val="0D0D0D"/>
-          <w:kern w:val="0"/>
-          <w:sz w:val="24"/>
-          <w:szCs w:val="24"/>
-          <w14:ligatures w14:val="none"/>
-        </w:rPr>
-        <w:t>Code Modification (31)</w:t>
-      </w:r>
-    </w:p>
-    <w:p>
-      <w:pPr>
-        <w:pStyle w:val="ListParagraph"/>
-        <w:numPr>
-          <w:ilvl w:val="0"/>
-          <w:numId w:val="28"/>
-        </w:numPr>
-        <w:shd w:val="clear" w:color="auto" w:fill="FFFFFF"/>
-        <w:spacing w:after="0" w:line="240" w:lineRule="auto"/>
-        <w:rPr>
-          <w:rFonts w:ascii="Segoe UI" w:eastAsia="Times New Roman" w:hAnsi="Segoe UI" w:cs="Segoe UI"/>
-          <w:color w:val="0D0D0D"/>
-          <w:kern w:val="0"/>
-          <w:sz w:val="24"/>
-          <w:szCs w:val="24"/>
-          <w14:ligatures w14:val="none"/>
-        </w:rPr>
-      </w:pPr>
-      <w:r>
-        <w:rPr>
-          <w:rFonts w:ascii="Segoe UI" w:eastAsia="Times New Roman" w:hAnsi="Segoe UI" w:cs="Segoe UI"/>
-          <w:color w:val="0D0D0D"/>
-          <w:kern w:val="0"/>
-          <w:sz w:val="24"/>
-          <w:szCs w:val="24"/>
-          <w14:ligatures w14:val="none"/>
-        </w:rPr>
-        <w:t>Code Refactoring (36)</w:t>
-      </w:r>
-    </w:p>
-    <w:p>
-      <w:pPr>
-        <w:pStyle w:val="ListParagraph"/>
-        <w:numPr>
-          <w:ilvl w:val="0"/>
-          <w:numId w:val="28"/>
-        </w:numPr>
-        <w:shd w:val="clear" w:color="auto" w:fill="FFFFFF"/>
-        <w:spacing w:after="0" w:line="240" w:lineRule="auto"/>
-        <w:rPr>
-          <w:rFonts w:ascii="Segoe UI" w:eastAsia="Times New Roman" w:hAnsi="Segoe UI" w:cs="Segoe UI"/>
-          <w:color w:val="0D0D0D"/>
-          <w:kern w:val="0"/>
-          <w:sz w:val="24"/>
-          <w:szCs w:val="24"/>
-          <w14:ligatures w14:val="none"/>
-        </w:rPr>
-      </w:pPr>
-      <w:r>
-        <w:rPr>
-          <w:rFonts w:ascii="Segoe UI" w:eastAsia="Times New Roman" w:hAnsi="Segoe UI" w:cs="Segoe UI"/>
-          <w:color w:val="0D0D0D"/>
-          <w:kern w:val="0"/>
-          <w:sz w:val="24"/>
-          <w:szCs w:val="24"/>
-          <w14:ligatures w14:val="none"/>
-        </w:rPr>
-        <w:t>Code Source and Attribution</w:t>
-      </w:r>
-    </w:p>
-    <w:p>
-      <w:pPr>
-        <w:pStyle w:val="ListParagraph"/>
-        <w:numPr>
-          <w:ilvl w:val="0"/>
-          <w:numId w:val="28"/>
-        </w:numPr>
-        <w:shd w:val="clear" w:color="auto" w:fill="FFFFFF"/>
-        <w:spacing w:after="0" w:line="240" w:lineRule="auto"/>
-        <w:rPr>
-          <w:rFonts w:ascii="Segoe UI" w:eastAsia="Times New Roman" w:hAnsi="Segoe UI" w:cs="Segoe UI"/>
-          <w:color w:val="0D0D0D"/>
-          <w:kern w:val="0"/>
-          <w:sz w:val="24"/>
-          <w:szCs w:val="24"/>
-          <w14:ligatures w14:val="none"/>
-        </w:rPr>
-      </w:pPr>
-      <w:r>
-        <w:rPr>
-          <w:rFonts w:ascii="Segoe UI" w:eastAsia="Times New Roman" w:hAnsi="Segoe UI" w:cs="Segoe UI"/>
-          <w:color w:val="0D0D0D"/>
-          <w:kern w:val="0"/>
-          <w:sz w:val="24"/>
-          <w:szCs w:val="24"/>
-          <w14:ligatures w14:val="none"/>
-        </w:rPr>
-        <w:t>Parameter Separation</w:t>
-      </w:r>
-    </w:p>
-    <w:p>
-      <w:pPr>
-        <w:pStyle w:val="ListParagraph"/>
-        <w:numPr>
-          <w:ilvl w:val="0"/>
-          <w:numId w:val="28"/>
-        </w:numPr>
-        <w:shd w:val="clear" w:color="auto" w:fill="FFFFFF"/>
-        <w:spacing w:after="0" w:line="240" w:lineRule="auto"/>
-        <w:rPr>
-          <w:rFonts w:ascii="Segoe UI" w:eastAsia="Times New Roman" w:hAnsi="Segoe UI" w:cs="Segoe UI"/>
-          <w:color w:val="0D0D0D"/>
-          <w:kern w:val="0"/>
-          <w:sz w:val="24"/>
-          <w:szCs w:val="24"/>
-          <w14:ligatures w14:val="none"/>
-        </w:rPr>
-      </w:pPr>
-      <w:r>
-        <w:rPr>
-          <w:rFonts w:ascii="Segoe UI" w:eastAsia="Times New Roman" w:hAnsi="Segoe UI" w:cs="Segoe UI"/>
-          <w:color w:val="0D0D0D"/>
-          <w:kern w:val="0"/>
-          <w:sz w:val="24"/>
-          <w:szCs w:val="24"/>
-          <w14:ligatures w14:val="none"/>
-        </w:rPr>
-        <w:t>Hex Code Request</w:t>
-      </w:r>
-    </w:p>
-    <w:p>
-      <w:pPr>
-        <w:pStyle w:val="ListParagraph"/>
-        <w:numPr>
-          <w:ilvl w:val="0"/>
-          <w:numId w:val="28"/>
-        </w:numPr>
-        <w:pBdr>
-          <w:top w:val="single" w:sz="2" w:space="0" w:color="E3E3E3"/>
-          <w:left w:val="single" w:sz="2" w:space="5" w:color="E3E3E3"/>
-          <w:bottom w:val="single" w:sz="2" w:space="0" w:color="E3E3E3"/>
-          <w:right w:val="single" w:sz="2" w:space="0" w:color="E3E3E3"/>
-        </w:pBdr>
-        <w:shd w:val="clear" w:color="auto" w:fill="FFFFFF"/>
-        <w:spacing w:after="0" w:line="240" w:lineRule="auto"/>
-        <w:rPr>
-          <w:rFonts w:ascii="Segoe UI" w:eastAsia="Times New Roman" w:hAnsi="Segoe UI" w:cs="Segoe UI"/>
-          <w:color w:val="0D0D0D"/>
-          <w:kern w:val="0"/>
-          <w:sz w:val="24"/>
-          <w:szCs w:val="24"/>
-          <w14:ligatures w14:val="none"/>
-        </w:rPr>
-      </w:pPr>
-      <w:r>
-        <w:rPr>
-          <w:rFonts w:ascii="Segoe UI" w:eastAsia="Times New Roman" w:hAnsi="Segoe UI" w:cs="Segoe UI"/>
-          <w:color w:val="0D0D0D"/>
-          <w:kern w:val="0"/>
-          <w:sz w:val="24"/>
-          <w:szCs w:val="24"/>
-          <w14:ligatures w14:val="none"/>
-        </w:rPr>
-        <w:t>Code cleanup</w:t>
-      </w:r>
-    </w:p>
-    <w:p>
-      <w:pPr>
-        <w:pStyle w:val="ListParagraph"/>
-        <w:numPr>
-          <w:ilvl w:val="0"/>
-          <w:numId w:val="28"/>
-        </w:numPr>
-        <w:pBdr>
-          <w:top w:val="single" w:sz="2" w:space="0" w:color="E3E3E3"/>
-          <w:left w:val="single" w:sz="2" w:space="5" w:color="E3E3E3"/>
-          <w:bottom w:val="single" w:sz="2" w:space="0" w:color="E3E3E3"/>
-          <w:right w:val="single" w:sz="2" w:space="0" w:color="E3E3E3"/>
-        </w:pBdr>
-        <w:shd w:val="clear" w:color="auto" w:fill="FFFFFF"/>
-        <w:spacing w:after="0" w:line="240" w:lineRule="auto"/>
-        <w:rPr>
-          <w:rFonts w:ascii="Segoe UI" w:eastAsia="Times New Roman" w:hAnsi="Segoe UI" w:cs="Segoe UI"/>
-          <w:color w:val="0D0D0D"/>
-          <w:kern w:val="0"/>
-          <w:sz w:val="24"/>
-          <w:szCs w:val="24"/>
-          <w14:ligatures w14:val="none"/>
-        </w:rPr>
-      </w:pPr>
-      <w:r>
-        <w:rPr>
-          <w:rFonts w:ascii="Segoe UI" w:eastAsia="Times New Roman" w:hAnsi="Segoe UI" w:cs="Segoe UI"/>
-          <w:color w:val="0D0D0D"/>
-          <w:kern w:val="0"/>
-          <w:sz w:val="24"/>
-          <w:szCs w:val="24"/>
-          <w14:ligatures w14:val="none"/>
-        </w:rPr>
-        <w:t>Unused sqlite features removal</w:t>
-      </w:r>
-    </w:p>
-    <w:p>
-      <w:pPr>
-        <w:pStyle w:val="Heading1"/>
-        <w:rPr>
-          <w:rFonts w:eastAsia="Times New Roman"/>
-          <w:b/>
-          <w:bCs/>
-        </w:rPr>
-      </w:pPr>
-      <w:r>
-        <w:rPr>
-          <w:rFonts w:eastAsia="Times New Roman"/>
-          <w:b/>
-          <w:bCs/>
-          <w:bdr w:val="single" w:sz="2" w:space="0" w:color="E3E3E3" w:frame="1"/>
-        </w:rPr>
-        <w:t>Development Discussions:</w:t>
-      </w:r>
-      <w:r>
-        <w:rPr>
-          <w:rFonts w:eastAsia="Times New Roman"/>
-          <w:b/>
-          <w:bCs/>
-          <w:bdr w:val="single" w:sz="2" w:space="0" w:color="E3E3E3" w:frame="1"/>
-        </w:rPr>
-        <w:t xml:space="preserve"> </w:t>
-      </w:r>
-      <w:r>
-        <w:rPr>
-          <w:rFonts w:eastAsia="Times New Roman"/>
-          <w:bdr w:val="single" w:sz="2" w:space="0" w:color="E3E3E3" w:frame="1"/>
-        </w:rPr>
         <w:t>This theme includes codes related towards development discussions such as TODO lists, help wanted or development updates. Codes related to this theme include:</w:t>
       </w:r>
     </w:p>
@@ -14830,6 +14757,7 @@
           <w:szCs w:val="24"/>
           <w14:ligatures w14:val="none"/>
         </w:rPr>
+        <w:lastRenderedPageBreak/>
         <w:t>DRO2MIDI Solution</w:t>
       </w:r>
     </w:p>
@@ -15272,7 +15200,6 @@
           <w:szCs w:val="24"/>
           <w14:ligatures w14:val="none"/>
         </w:rPr>
-        <w:lastRenderedPageBreak/>
         <w:t>Randomization algorithm update</w:t>
       </w:r>
     </w:p>
@@ -15358,7 +15285,7 @@
 </file>
 
 <file path=word/numbering.xml><?xml version="1.0" encoding="utf-8"?>
-<w:numbering xmlns:wpc="http://schemas.microsoft.com/office/word/2010/wordprocessingCanvas" xmlns:cx="http://schemas.microsoft.com/office/drawing/2014/chartex" xmlns:cx1="http://schemas.microsoft.com/office/drawing/2015/9/8/chartex" xmlns:cx2="http://schemas.microsoft.com/office/drawing/2015/10/21/chartex" xmlns:cx3="http://schemas.microsoft.com/office/drawing/2016/5/9/chartex" xmlns:cx4="http://schemas.microsoft.com/office/drawing/2016/5/10/chartex" xmlns:cx5="http://schemas.microsoft.com/office/drawing/2016/5/11/chartex" xmlns:cx6="http://schemas.microsoft.com/office/drawing/2016/5/12/chartex" xmlns:cx7="http://schemas.microsoft.com/office/drawing/2016/5/13/chartex" xmlns:cx8="http://schemas.microsoft.com/office/drawing/2016/5/14/chartex" xmlns:mc="http://schemas.openxmlformats.org/markup-compatibility/2006" xmlns:aink="http://schemas.microsoft.com/office/drawing/2016/ink" xmlns:am3d="http://schemas.microsoft.com/office/drawing/2017/model3d" xmlns:o="urn:schemas-microsoft-com:office:office" xmlns:oel="http://schemas.microsoft.com/office/2019/extlst" xmlns:r="http://schemas.openxmlformats.org/officeDocument/2006/relationships" xmlns:m="http://schemas.openxmlformats.org/officeDocument/2006/math" xmlns:v="urn:schemas-microsoft-com:vml" xmlns:wp14="http://schemas.microsoft.com/office/word/2010/wordprocessingDrawing" xmlns:wp="http://schemas.openxmlformats.org/drawingml/2006/wordprocessingDrawing" xmlns:w10="urn:schemas-microsoft-com:office:word" xmlns:w="http://schemas.openxmlformats.org/wordprocessingml/2006/main" xmlns:w14="http://schemas.microsoft.com/office/word/2010/wordml" xmlns:w15="http://schemas.microsoft.com/office/word/2012/wordml" xmlns:w16cex="http://schemas.microsoft.com/office/word/2018/wordml/cex" xmlns:w16cid="http://schemas.microsoft.com/office/word/2016/wordml/cid" xmlns:w16="http://schemas.microsoft.com/office/word/2018/wordml" xmlns:w16sdtdh="http://schemas.microsoft.com/office/word/2020/wordml/sdtdatahash" xmlns:w16se="http://schemas.microsoft.com/office/word/2015/wordml/symex" xmlns:wpg="http://schemas.microsoft.com/office/word/2010/wordprocessingGroup" xmlns:wpi="http://schemas.microsoft.com/office/word/2010/wordprocessingInk" xmlns:wne="http://schemas.microsoft.com/office/word/2006/wordml" xmlns:wps="http://schemas.microsoft.com/office/word/2010/wordprocessingShape" mc:Ignorable="w14 w15 w16se w16cid w16 w16cex w16sdtdh wp14">
+<w:numbering xmlns:wpc="http://schemas.microsoft.com/office/word/2010/wordprocessingCanvas" xmlns:cx="http://schemas.microsoft.com/office/drawing/2014/chartex" xmlns:cx1="http://schemas.microsoft.com/office/drawing/2015/9/8/chartex" xmlns:cx2="http://schemas.microsoft.com/office/drawing/2015/10/21/chartex" xmlns:cx3="http://schemas.microsoft.com/office/drawing/2016/5/9/chartex" xmlns:cx4="http://schemas.microsoft.com/office/drawing/2016/5/10/chartex" xmlns:cx5="http://schemas.microsoft.com/office/drawing/2016/5/11/chartex" xmlns:cx6="http://schemas.microsoft.com/office/drawing/2016/5/12/chartex" xmlns:cx7="http://schemas.microsoft.com/office/drawing/2016/5/13/chartex" xmlns:cx8="http://schemas.microsoft.com/office/drawing/2016/5/14/chartex" xmlns:mc="http://schemas.openxmlformats.org/markup-compatibility/2006" xmlns:aink="http://schemas.microsoft.com/office/drawing/2016/ink" xmlns:am3d="http://schemas.microsoft.com/office/drawing/2017/model3d" xmlns:o="urn:schemas-microsoft-com:office:office" xmlns:oel="http://schemas.microsoft.com/office/2019/extlst" xmlns:r="http://schemas.openxmlformats.org/officeDocument/2006/relationships" xmlns:m="http://schemas.openxmlformats.org/officeDocument/2006/math" xmlns:v="urn:schemas-microsoft-com:vml" xmlns:wp14="http://schemas.microsoft.com/office/word/2010/wordprocessingDrawing" xmlns:wp="http://schemas.openxmlformats.org/drawingml/2006/wordprocessingDrawing" xmlns:w10="urn:schemas-microsoft-com:office:word" xmlns:w="http://schemas.openxmlformats.org/wordprocessingml/2006/main" xmlns:w14="http://schemas.microsoft.com/office/word/2010/wordml" xmlns:w15="http://schemas.microsoft.com/office/word/2012/wordml" xmlns:w16cex="http://schemas.microsoft.com/office/word/2018/wordml/cex" xmlns:w16cid="http://schemas.microsoft.com/office/word/2016/wordml/cid" xmlns:w16="http://schemas.microsoft.com/office/word/2018/wordml" xmlns:w16du="http://schemas.microsoft.com/office/word/2023/wordml/word16du" xmlns:w16sdtdh="http://schemas.microsoft.com/office/word/2020/wordml/sdtdatahash" xmlns:w16se="http://schemas.microsoft.com/office/word/2015/wordml/symex" xmlns:wpg="http://schemas.microsoft.com/office/word/2010/wordprocessingGroup" xmlns:wpi="http://schemas.microsoft.com/office/word/2010/wordprocessingInk" xmlns:wne="http://schemas.microsoft.com/office/word/2006/wordml" xmlns:wps="http://schemas.microsoft.com/office/word/2010/wordprocessingShape" mc:Ignorable="w14 w15 w16se w16cid w16 w16cex w16sdtdh w16du wp14">
   <w:abstractNum w:abstractNumId="0" w15:restartNumberingAfterBreak="0">
     <w:nsid w:val="032129B6"/>
     <w:multiLevelType w:val="multilevel"/>
@@ -18556,7 +18483,7 @@
 </file>
 
 <file path=word/styles.xml><?xml version="1.0" encoding="utf-8"?>
-<w:styles xmlns:mc="http://schemas.openxmlformats.org/markup-compatibility/2006" xmlns:r="http://schemas.openxmlformats.org/officeDocument/2006/relationships" xmlns:w="http://schemas.openxmlformats.org/wordprocessingml/2006/main" xmlns:w14="http://schemas.microsoft.com/office/word/2010/wordml" xmlns:w15="http://schemas.microsoft.com/office/word/2012/wordml" xmlns:w16cex="http://schemas.microsoft.com/office/word/2018/wordml/cex" xmlns:w16cid="http://schemas.microsoft.com/office/word/2016/wordml/cid" xmlns:w16="http://schemas.microsoft.com/office/word/2018/wordml" xmlns:w16sdtdh="http://schemas.microsoft.com/office/word/2020/wordml/sdtdatahash" xmlns:w16se="http://schemas.microsoft.com/office/word/2015/wordml/symex" mc:Ignorable="w14 w15 w16se w16cid w16 w16cex w16sdtdh">
+<w:styles xmlns:mc="http://schemas.openxmlformats.org/markup-compatibility/2006" xmlns:r="http://schemas.openxmlformats.org/officeDocument/2006/relationships" xmlns:w="http://schemas.openxmlformats.org/wordprocessingml/2006/main" xmlns:w14="http://schemas.microsoft.com/office/word/2010/wordml" xmlns:w15="http://schemas.microsoft.com/office/word/2012/wordml" xmlns:w16cex="http://schemas.microsoft.com/office/word/2018/wordml/cex" xmlns:w16cid="http://schemas.microsoft.com/office/word/2016/wordml/cid" xmlns:w16="http://schemas.microsoft.com/office/word/2018/wordml" xmlns:w16du="http://schemas.microsoft.com/office/word/2023/wordml/word16du" xmlns:w16sdtdh="http://schemas.microsoft.com/office/word/2020/wordml/sdtdatahash" xmlns:w16se="http://schemas.microsoft.com/office/word/2015/wordml/symex" mc:Ignorable="w14 w15 w16se w16cid w16 w16cex w16sdtdh w16du">
   <w:docDefaults>
     <w:rPrDefault>
       <w:rPr>

</xml_diff>